<commit_message>
Har skrivit mer i förberedelsen
</commit_message>
<xml_diff>
--- a/Projects/Slutprojekt/Dokumentation.docx
+++ b/Projects/Slutprojekt/Dokumentation.docx
@@ -436,8 +436,6 @@
       <w:r>
         <w:t>.</w:t>
       </w:r>
-      <w:bookmarkStart w:id="8" w:name="_GoBack"/>
-      <w:bookmarkEnd w:id="8"/>
     </w:p>
     <w:p>
       <w:pPr>
@@ -446,8 +444,8 @@
         <w:ind w:right="210"/>
         <w:jc w:val="both"/>
       </w:pPr>
-      <w:bookmarkStart w:id="9" w:name="_9v49j0opzxxj" w:colFirst="0" w:colLast="0"/>
-      <w:bookmarkEnd w:id="9"/>
+      <w:bookmarkStart w:id="8" w:name="_9v49j0opzxxj" w:colFirst="0" w:colLast="0"/>
+      <w:bookmarkEnd w:id="8"/>
       <w:r>
         <w:t>Design/Form</w:t>
       </w:r>
@@ -537,6 +535,9 @@
       <w:r>
         <w:t>Body bgcolor</w:t>
       </w:r>
+      <w:r>
+        <w:t xml:space="preserve"> = svart</w:t>
+      </w:r>
     </w:p>
     <w:p>
       <w:pPr>
@@ -548,6 +549,9 @@
       <w:r>
         <w:t xml:space="preserve">Header </w:t>
       </w:r>
+      <w:r>
+        <w:t>= rött eller vitt</w:t>
+      </w:r>
     </w:p>
     <w:p>
       <w:pPr>
@@ -560,6 +564,9 @@
         <w:lastRenderedPageBreak/>
         <w:t>Font</w:t>
       </w:r>
+      <w:r>
+        <w:t xml:space="preserve"> = vitt</w:t>
+      </w:r>
     </w:p>
     <w:p>
       <w:pPr>
@@ -579,15 +586,15 @@
         <w:ind w:right="210"/>
         <w:jc w:val="both"/>
       </w:pPr>
-      <w:bookmarkStart w:id="10" w:name="_60kgeum560ap" w:colFirst="0" w:colLast="0"/>
-      <w:bookmarkEnd w:id="10"/>
+      <w:bookmarkStart w:id="9" w:name="_60kgeum560ap" w:colFirst="0" w:colLast="0"/>
+      <w:bookmarkEnd w:id="9"/>
       <w:r>
         <w:t xml:space="preserve">Text </w:t>
       </w:r>
     </w:p>
     <w:p>
       <w:r>
-        <w:t>Finns det text? Vilken font? Vad har texten för syfte? Vad har texten för färg och form? Är texten läsbar? Är texten informativ? Vad är karaktären på texten, tex skämtsam eller allvarlig</w:t>
+        <w:t xml:space="preserve">Roboto, vitt eller grått. Till för att beskriva bilder och ge information. </w:t>
       </w:r>
     </w:p>
     <w:p>
@@ -597,15 +604,15 @@
         <w:ind w:right="210"/>
         <w:jc w:val="both"/>
       </w:pPr>
-      <w:bookmarkStart w:id="11" w:name="_mhrgyfucnmoz" w:colFirst="0" w:colLast="0"/>
-      <w:bookmarkEnd w:id="11"/>
+      <w:bookmarkStart w:id="10" w:name="_mhrgyfucnmoz" w:colFirst="0" w:colLast="0"/>
+      <w:bookmarkEnd w:id="10"/>
       <w:r>
         <w:t>Bild</w:t>
       </w:r>
     </w:p>
     <w:p>
       <w:r>
-        <w:t>Vad har bilderna för syfte? Karaktär på bilderna?</w:t>
+        <w:t xml:space="preserve">Sidan ska ha bilder för ett visuellt stimuli för text. </w:t>
       </w:r>
     </w:p>
     <w:p>
@@ -615,15 +622,15 @@
         <w:ind w:right="210"/>
         <w:jc w:val="both"/>
       </w:pPr>
-      <w:bookmarkStart w:id="12" w:name="_okbvd4p5qu5t" w:colFirst="0" w:colLast="0"/>
-      <w:bookmarkEnd w:id="12"/>
+      <w:bookmarkStart w:id="11" w:name="_okbvd4p5qu5t" w:colFirst="0" w:colLast="0"/>
+      <w:bookmarkEnd w:id="11"/>
       <w:r>
         <w:t>Rörliga bilder</w:t>
       </w:r>
     </w:p>
     <w:p>
       <w:r>
-        <w:t>Finns det med rörliga bilder? Vad är det för sorts rörliga bilder (video, animeringar)? Vad har man för syfte med de rörliga bilderna? Är de rörliga bilderna stora eller små? Kan man styra de rörliga bilderna?</w:t>
+        <w:t>Nej</w:t>
       </w:r>
     </w:p>
     <w:p>
@@ -633,15 +640,15 @@
         <w:ind w:right="210"/>
         <w:jc w:val="both"/>
       </w:pPr>
-      <w:bookmarkStart w:id="13" w:name="_a3njx0vvazm8" w:colFirst="0" w:colLast="0"/>
-      <w:bookmarkEnd w:id="13"/>
+      <w:bookmarkStart w:id="12" w:name="_a3njx0vvazm8" w:colFirst="0" w:colLast="0"/>
+      <w:bookmarkEnd w:id="12"/>
       <w:r>
         <w:t xml:space="preserve">Ljud  </w:t>
       </w:r>
     </w:p>
     <w:p>
       <w:r>
-        <w:t>Finns det med ljud? Vad är det för slags ljud? Går ljudet att styra? Vad har man för syfte med ljudet?</w:t>
+        <w:t>Nej</w:t>
       </w:r>
     </w:p>
     <w:p>
@@ -651,15 +658,15 @@
         <w:ind w:right="210"/>
         <w:jc w:val="both"/>
       </w:pPr>
-      <w:bookmarkStart w:id="14" w:name="_7t0xj8beg7ob" w:colFirst="0" w:colLast="0"/>
-      <w:bookmarkEnd w:id="14"/>
+      <w:bookmarkStart w:id="13" w:name="_7t0xj8beg7ob" w:colFirst="0" w:colLast="0"/>
+      <w:bookmarkEnd w:id="13"/>
       <w:r>
         <w:t xml:space="preserve">Interaktivitet  </w:t>
       </w:r>
     </w:p>
     <w:p>
       <w:r>
-        <w:t>Finns det knappar, hotspots, menyval eller andra former av inmatningar från användaren? Kan man som användare vända och gå tillbaka? Kan man styra ljud och rörliga bilder? Går det att avbryta mitt i? Finns det formulär?</w:t>
+        <w:t xml:space="preserve">Man ska kunna navigera mellan flera olika sidor via en navigation bar. Man ska kunna skriva ett mail för hjälp. </w:t>
       </w:r>
     </w:p>
     <w:p>
@@ -669,16 +676,15 @@
         <w:ind w:right="210"/>
         <w:jc w:val="both"/>
       </w:pPr>
-      <w:bookmarkStart w:id="15" w:name="_8v65xu1dvtlr" w:colFirst="0" w:colLast="0"/>
+      <w:bookmarkStart w:id="14" w:name="_8v65xu1dvtlr" w:colFirst="0" w:colLast="0"/>
+      <w:bookmarkEnd w:id="14"/>
+      <w:r>
+        <w:t xml:space="preserve">Funktioner </w:t>
+      </w:r>
+    </w:p>
+    <w:p>
+      <w:bookmarkStart w:id="15" w:name="_GoBack"/>
       <w:bookmarkEnd w:id="15"/>
-      <w:r>
-        <w:t xml:space="preserve">Funktioner </w:t>
-      </w:r>
-    </w:p>
-    <w:p>
-      <w:r>
-        <w:t xml:space="preserve">Vad ska det finnas för funktioner? Viktiga? Mindre viktiga? Beskriv och förklara så utförligt du kan och skriv dem i en prioriteringslista: Viktigast först! </w:t>
-      </w:r>
     </w:p>
     <w:p>
       <w:pPr>
@@ -762,7 +768,6 @@
         <w:jc w:val="both"/>
       </w:pPr>
       <w:r>
-        <w:lastRenderedPageBreak/>
         <w:fldChar w:fldCharType="begin"/>
       </w:r>
       <w:r>
@@ -814,6 +819,7 @@
           <w:b/>
           <w:color w:val="999999"/>
         </w:rPr>
+        <w:lastRenderedPageBreak/>
         <w:t>Slutsats och sammanfattning</w:t>
       </w:r>
     </w:p>
@@ -988,7 +994,7 @@
         <w:noProof/>
         <w:color w:val="000000"/>
       </w:rPr>
-      <w:t>2</w:t>
+      <w:t>3</w:t>
     </w:r>
     <w:r>
       <w:rPr>

</xml_diff>

<commit_message>
Har skrivit klart förberedelsen och börjat på själva koden
</commit_message>
<xml_diff>
--- a/Projects/Slutprojekt/Dokumentation.docx
+++ b/Projects/Slutprojekt/Dokumentation.docx
@@ -683,6 +683,9 @@
       </w:r>
     </w:p>
     <w:p>
+      <w:r>
+        <w:t>Transitions på bilder</w:t>
+      </w:r>
       <w:bookmarkStart w:id="15" w:name="_GoBack"/>
       <w:bookmarkEnd w:id="15"/>
     </w:p>
@@ -994,7 +997,7 @@
         <w:noProof/>
         <w:color w:val="000000"/>
       </w:rPr>
-      <w:t>3</w:t>
+      <w:t>2</w:t>
     </w:r>
     <w:r>
       <w:rPr>

</xml_diff>